<commit_message>
added new practice Teensy script
</commit_message>
<xml_diff>
--- a/manuscript/motor_control_112618_HJG_mfr.docx
+++ b/manuscript/motor_control_112618_HJG_mfr.docx
@@ -14,674 +14,6 @@
           <w:rFonts w:ascii="Times New Roman" w:hAnsi="Times New Roman" w:cs="Times New Roman"/>
           <w:b/>
         </w:rPr>
-        <w:t xml:space="preserve">Title: </w:t>
-      </w:r>
-      <w:r>
-        <w:rPr>
-          <w:rFonts w:ascii="Times New Roman" w:hAnsi="Times New Roman" w:cs="Times New Roman"/>
-          <w:b/>
-        </w:rPr>
-        <w:t xml:space="preserve">A </w:t>
-      </w:r>
-      <w:r>
-        <w:rPr>
-          <w:rFonts w:ascii="Times New Roman" w:hAnsi="Times New Roman" w:cs="Times New Roman"/>
-          <w:b/>
-        </w:rPr>
-        <w:t>Teensy microcontroller</w:t>
-      </w:r>
-      <w:r>
-        <w:rPr>
-          <w:rFonts w:ascii="Times New Roman" w:hAnsi="Times New Roman" w:cs="Times New Roman"/>
-          <w:b/>
-        </w:rPr>
-        <w:t>-based</w:t>
-      </w:r>
-      <w:r>
-        <w:rPr>
-          <w:rFonts w:ascii="Times New Roman" w:hAnsi="Times New Roman" w:cs="Times New Roman"/>
-          <w:b/>
-        </w:rPr>
-        <w:t xml:space="preserve"> </w:t>
-      </w:r>
-      <w:r>
-        <w:rPr>
-          <w:rFonts w:ascii="Times New Roman" w:hAnsi="Times New Roman" w:cs="Times New Roman"/>
-          <w:b/>
-        </w:rPr>
-        <w:t xml:space="preserve">interface for </w:t>
-      </w:r>
-      <w:r>
-        <w:rPr>
-          <w:rFonts w:ascii="Times New Roman" w:hAnsi="Times New Roman" w:cs="Times New Roman"/>
-          <w:b/>
-        </w:rPr>
-        <w:t xml:space="preserve">optical </w:t>
-      </w:r>
-      <w:r>
-        <w:rPr>
-          <w:rFonts w:ascii="Times New Roman" w:hAnsi="Times New Roman" w:cs="Times New Roman"/>
-          <w:b/>
-        </w:rPr>
-        <w:t>imag</w:t>
-      </w:r>
-      <w:r>
-        <w:rPr>
-          <w:rFonts w:ascii="Times New Roman" w:hAnsi="Times New Roman" w:cs="Times New Roman"/>
-          <w:b/>
-        </w:rPr>
-        <w:t>ing</w:t>
-      </w:r>
-      <w:r>
-        <w:rPr>
-          <w:rFonts w:ascii="Times New Roman" w:hAnsi="Times New Roman" w:cs="Times New Roman"/>
-          <w:b/>
-        </w:rPr>
-        <w:t xml:space="preserve"> camera control</w:t>
-      </w:r>
-      <w:r>
-        <w:rPr>
-          <w:rFonts w:ascii="Times New Roman" w:hAnsi="Times New Roman" w:cs="Times New Roman"/>
-          <w:b/>
-        </w:rPr>
-        <w:t xml:space="preserve"> </w:t>
-      </w:r>
-      <w:r>
-        <w:rPr>
-          <w:rFonts w:ascii="Times New Roman" w:hAnsi="Times New Roman" w:cs="Times New Roman"/>
-          <w:b/>
-        </w:rPr>
-        <w:t>during</w:t>
-      </w:r>
-      <w:r>
-        <w:rPr>
-          <w:rFonts w:ascii="Times New Roman" w:hAnsi="Times New Roman" w:cs="Times New Roman"/>
-          <w:b/>
-        </w:rPr>
-        <w:t xml:space="preserve"> </w:t>
-      </w:r>
-      <w:r>
-        <w:rPr>
-          <w:rFonts w:ascii="Times New Roman" w:hAnsi="Times New Roman" w:cs="Times New Roman"/>
-          <w:b/>
-        </w:rPr>
-        <w:t xml:space="preserve">behavioral </w:t>
-      </w:r>
-      <w:r>
-        <w:rPr>
-          <w:rFonts w:ascii="Times New Roman" w:hAnsi="Times New Roman" w:cs="Times New Roman"/>
-          <w:b/>
-        </w:rPr>
-        <w:t>experiments</w:t>
-      </w:r>
-    </w:p>
-    <w:p>
-      <w:pPr>
-        <w:rPr>
-          <w:rFonts w:ascii="Times New Roman" w:hAnsi="Times New Roman" w:cs="Times New Roman"/>
-          <w:b/>
-        </w:rPr>
-      </w:pPr>
-      <w:r>
-        <w:rPr>
-          <w:rFonts w:ascii="Times New Roman" w:hAnsi="Times New Roman" w:cs="Times New Roman"/>
-          <w:b/>
-        </w:rPr>
-        <w:t>Running title: Teensy interface for optical imaging</w:t>
-      </w:r>
-      <w:r>
-        <w:rPr>
-          <w:rFonts w:ascii="Times New Roman" w:hAnsi="Times New Roman" w:cs="Times New Roman"/>
-          <w:b/>
-        </w:rPr>
-        <w:t xml:space="preserve"> </w:t>
-      </w:r>
-    </w:p>
-    <w:p>
-      <w:pPr>
-        <w:rPr>
-          <w:rFonts w:ascii="Times New Roman" w:hAnsi="Times New Roman" w:cs="Times New Roman"/>
-        </w:rPr>
-      </w:pPr>
-      <w:r>
-        <w:rPr>
-          <w:rFonts w:ascii="Times New Roman" w:hAnsi="Times New Roman" w:cs="Times New Roman"/>
-          <w:b/>
-        </w:rPr>
-        <w:t>Author names and affiliations</w:t>
-      </w:r>
-      <w:r>
-        <w:rPr>
-          <w:rFonts w:ascii="Times New Roman" w:hAnsi="Times New Roman" w:cs="Times New Roman"/>
-          <w:b/>
-        </w:rPr>
-        <w:t xml:space="preserve">: </w:t>
-      </w:r>
-      <w:r>
-        <w:rPr>
-          <w:rFonts w:ascii="Times New Roman" w:hAnsi="Times New Roman" w:cs="Times New Roman"/>
-        </w:rPr>
-        <w:t>Michael Romano</w:t>
-      </w:r>
-      <w:r>
-        <w:rPr>
-          <w:rFonts w:ascii="Times New Roman" w:hAnsi="Times New Roman" w:cs="Times New Roman"/>
-          <w:vertAlign w:val="superscript"/>
-        </w:rPr>
-        <w:t>a</w:t>
-      </w:r>
-      <w:r>
-        <w:rPr>
-          <w:rFonts w:ascii="Times New Roman" w:hAnsi="Times New Roman" w:cs="Times New Roman"/>
-          <w:vertAlign w:val="superscript"/>
-        </w:rPr>
-        <w:t>,</w:t>
-      </w:r>
-      <w:r>
-        <w:rPr>
-          <w:rFonts w:ascii="Times New Roman" w:hAnsi="Times New Roman" w:cs="Times New Roman"/>
-        </w:rPr>
-        <w:t>*</w:t>
-      </w:r>
-      <w:r>
-        <w:rPr>
-          <w:rFonts w:ascii="Times New Roman" w:hAnsi="Times New Roman" w:cs="Times New Roman"/>
-        </w:rPr>
-        <w:t>, Mark Bucklin</w:t>
-      </w:r>
-      <w:r>
-        <w:rPr>
-          <w:rFonts w:ascii="Times New Roman" w:hAnsi="Times New Roman" w:cs="Times New Roman"/>
-          <w:vertAlign w:val="superscript"/>
-        </w:rPr>
-        <w:t>a</w:t>
-      </w:r>
-      <w:r>
-        <w:rPr>
-          <w:rFonts w:ascii="Times New Roman" w:hAnsi="Times New Roman" w:cs="Times New Roman"/>
-          <w:vertAlign w:val="superscript"/>
-        </w:rPr>
-        <w:t>,</w:t>
-      </w:r>
-      <w:r>
-        <w:rPr>
-          <w:rFonts w:ascii="Times New Roman" w:hAnsi="Times New Roman" w:cs="Times New Roman"/>
-        </w:rPr>
-        <w:t>*</w:t>
-      </w:r>
-      <w:r>
-        <w:rPr>
-          <w:rFonts w:ascii="Times New Roman" w:hAnsi="Times New Roman" w:cs="Times New Roman"/>
-        </w:rPr>
-        <w:t>, Dev Mehrotra</w:t>
-      </w:r>
-      <w:r>
-        <w:rPr>
-          <w:rFonts w:ascii="Times New Roman" w:hAnsi="Times New Roman" w:cs="Times New Roman"/>
-          <w:vertAlign w:val="superscript"/>
-        </w:rPr>
-        <w:t>a</w:t>
-      </w:r>
-      <w:r>
-        <w:rPr>
-          <w:rFonts w:ascii="Times New Roman" w:hAnsi="Times New Roman" w:cs="Times New Roman"/>
-        </w:rPr>
-        <w:t>, Robb Kessel</w:t>
-      </w:r>
-      <w:r>
-        <w:rPr>
-          <w:rFonts w:ascii="Times New Roman" w:hAnsi="Times New Roman" w:cs="Times New Roman"/>
-          <w:vertAlign w:val="superscript"/>
-        </w:rPr>
-        <w:t>a</w:t>
-      </w:r>
-      <w:r>
-        <w:rPr>
-          <w:rFonts w:ascii="Times New Roman" w:hAnsi="Times New Roman" w:cs="Times New Roman"/>
-        </w:rPr>
-        <w:t>, Howard Gritton</w:t>
-      </w:r>
-      <w:r>
-        <w:rPr>
-          <w:rFonts w:ascii="Times New Roman" w:hAnsi="Times New Roman" w:cs="Times New Roman"/>
-          <w:vertAlign w:val="superscript"/>
-        </w:rPr>
-        <w:t>a</w:t>
-      </w:r>
-      <w:r>
-        <w:rPr>
-          <w:rFonts w:ascii="Times New Roman" w:hAnsi="Times New Roman" w:cs="Times New Roman"/>
-        </w:rPr>
-        <w:t>, Xue Han</w:t>
-      </w:r>
-      <w:r>
-        <w:rPr>
-          <w:rFonts w:ascii="Times New Roman" w:hAnsi="Times New Roman" w:cs="Times New Roman"/>
-          <w:vertAlign w:val="superscript"/>
-        </w:rPr>
-        <w:t>a</w:t>
-      </w:r>
-    </w:p>
-    <w:p>
-      <w:pPr>
-        <w:rPr>
-          <w:rFonts w:ascii="Times New Roman" w:hAnsi="Times New Roman" w:cs="Times New Roman"/>
-        </w:rPr>
-      </w:pPr>
-      <w:r>
-        <w:rPr>
-          <w:rFonts w:ascii="Times New Roman" w:hAnsi="Times New Roman" w:cs="Times New Roman"/>
-          <w:vertAlign w:val="superscript"/>
-        </w:rPr>
-        <w:t>a</w:t>
-      </w:r>
-      <w:r>
-        <w:rPr>
-          <w:rFonts w:ascii="Times New Roman" w:hAnsi="Times New Roman" w:cs="Times New Roman"/>
-        </w:rPr>
-        <w:t>Boston University, Department of Biomedical Engineering</w:t>
-      </w:r>
-      <w:r>
-        <w:rPr>
-          <w:rFonts w:ascii="Times New Roman" w:hAnsi="Times New Roman" w:cs="Times New Roman"/>
-        </w:rPr>
-        <w:t xml:space="preserve">, </w:t>
-      </w:r>
-      <w:r>
-        <w:rPr>
-          <w:rFonts w:ascii="Times New Roman" w:hAnsi="Times New Roman" w:cs="Times New Roman"/>
-        </w:rPr>
-        <w:t>Boston, MA 02215</w:t>
-      </w:r>
-    </w:p>
-    <w:p>
-      <w:pPr>
-        <w:rPr>
-          <w:rFonts w:ascii="Times New Roman" w:hAnsi="Times New Roman" w:cs="Times New Roman"/>
-        </w:rPr>
-      </w:pPr>
-      <w:r>
-        <w:rPr>
-          <w:rFonts w:ascii="Times New Roman" w:hAnsi="Times New Roman" w:cs="Times New Roman"/>
-        </w:rPr>
-        <w:t>*</w:t>
-      </w:r>
-      <w:r>
-        <w:rPr>
-          <w:rFonts w:ascii="Times New Roman" w:hAnsi="Times New Roman" w:cs="Times New Roman"/>
-        </w:rPr>
-        <w:t>Indicates these authors contributed equally</w:t>
-      </w:r>
-    </w:p>
-    <w:p>
-      <w:pPr>
-        <w:spacing w:after="0" w:line="240" w:lineRule="auto"/>
-        <w:rPr>
-          <w:rFonts w:ascii="Times New Roman" w:hAnsi="Times New Roman" w:cs="Times New Roman"/>
-        </w:rPr>
-      </w:pPr>
-      <w:r>
-        <w:rPr>
-          <w:rFonts w:ascii="Times New Roman" w:hAnsi="Times New Roman" w:cs="Times New Roman"/>
-          <w:b/>
-        </w:rPr>
-        <w:t>Corresponding author</w:t>
-      </w:r>
-      <w:r>
-        <w:rPr>
-          <w:rFonts w:ascii="Times New Roman" w:hAnsi="Times New Roman" w:cs="Times New Roman"/>
-        </w:rPr>
-        <w:t>. P</w:t>
-      </w:r>
-      <w:r>
-        <w:rPr>
-          <w:rFonts w:ascii="Times New Roman" w:hAnsi="Times New Roman" w:cs="Times New Roman"/>
-        </w:rPr>
-        <w:t xml:space="preserve">lease send </w:t>
-      </w:r>
-      <w:r>
-        <w:rPr>
-          <w:rFonts w:ascii="Times New Roman" w:hAnsi="Times New Roman" w:cs="Times New Roman"/>
-        </w:rPr>
-        <w:t>to</w:t>
-      </w:r>
-      <w:r>
-        <w:rPr>
-          <w:rFonts w:ascii="Times New Roman" w:hAnsi="Times New Roman" w:cs="Times New Roman"/>
-        </w:rPr>
-        <w:t xml:space="preserve"> </w:t>
-      </w:r>
-      <w:r>
-        <w:rPr>
-          <w:rFonts w:ascii="Times New Roman" w:hAnsi="Times New Roman" w:cs="Times New Roman"/>
-        </w:rPr>
-        <w:t>Xue Han (</w:t>
-      </w:r>
-      <w:hyperlink r:id="rId8" w:history="1">
-        <w:r>
-          <w:rPr>
-            <w:rStyle w:val="Hyperlink"/>
-            <w:rFonts w:ascii="Times New Roman" w:hAnsi="Times New Roman" w:cs="Times New Roman"/>
-          </w:rPr>
-          <w:t>xuehan@bu.edu</w:t>
-        </w:r>
-      </w:hyperlink>
-      <w:r>
-        <w:rPr>
-          <w:rFonts w:ascii="Times New Roman" w:hAnsi="Times New Roman" w:cs="Times New Roman"/>
-        </w:rPr>
-        <w:t>).</w:t>
-      </w:r>
-    </w:p>
-    <w:p>
-      <w:pPr>
-        <w:spacing w:after="0" w:line="240" w:lineRule="auto"/>
-        <w:rPr>
-          <w:rFonts w:ascii="Times New Roman" w:hAnsi="Times New Roman" w:cs="Times New Roman"/>
-        </w:rPr>
-      </w:pPr>
-    </w:p>
-    <w:p>
-      <w:pPr>
-        <w:spacing w:after="0" w:line="240" w:lineRule="auto"/>
-        <w:rPr>
-          <w:rFonts w:ascii="Times New Roman" w:hAnsi="Times New Roman" w:cs="Times New Roman"/>
-          <w:b/>
-        </w:rPr>
-      </w:pPr>
-      <w:r>
-        <w:rPr>
-          <w:rFonts w:ascii="Times New Roman" w:hAnsi="Times New Roman" w:cs="Times New Roman"/>
-          <w:b/>
-        </w:rPr>
-        <w:t>Present/permanent address:</w:t>
-      </w:r>
-    </w:p>
-    <w:p>
-      <w:pPr>
-        <w:spacing w:after="0" w:line="240" w:lineRule="auto"/>
-        <w:rPr>
-          <w:rFonts w:ascii="Times New Roman" w:hAnsi="Times New Roman" w:cs="Times New Roman"/>
-        </w:rPr>
-      </w:pPr>
-      <w:r>
-        <w:rPr>
-          <w:rFonts w:ascii="Times New Roman" w:hAnsi="Times New Roman" w:cs="Times New Roman"/>
-        </w:rPr>
-        <w:t>44 Cummington Street, Bos</w:t>
-      </w:r>
-      <w:r>
-        <w:rPr>
-          <w:rFonts w:ascii="Times New Roman" w:hAnsi="Times New Roman" w:cs="Times New Roman"/>
-        </w:rPr>
-        <w:t>ton, MA 02215</w:t>
-      </w:r>
-    </w:p>
-    <w:p>
-      <w:pPr>
-        <w:spacing w:after="0" w:line="240" w:lineRule="auto"/>
-        <w:rPr>
-          <w:rFonts w:ascii="Times New Roman" w:hAnsi="Times New Roman" w:cs="Times New Roman"/>
-        </w:rPr>
-      </w:pPr>
-      <w:r>
-        <w:rPr>
-          <w:rFonts w:ascii="Times New Roman" w:hAnsi="Times New Roman" w:cs="Times New Roman"/>
-        </w:rPr>
-        <w:t>Phone: 617-358-6189</w:t>
-      </w:r>
-    </w:p>
-    <w:p>
-      <w:pPr>
-        <w:spacing w:after="0" w:line="240" w:lineRule="auto"/>
-        <w:rPr>
-          <w:rFonts w:ascii="Times New Roman" w:hAnsi="Times New Roman" w:cs="Times New Roman"/>
-        </w:rPr>
-      </w:pPr>
-    </w:p>
-    <w:p>
-      <w:pPr>
-        <w:spacing w:after="0" w:line="240" w:lineRule="auto"/>
-        <w:rPr>
-          <w:rFonts w:ascii="Times New Roman" w:hAnsi="Times New Roman" w:cs="Times New Roman"/>
-          <w:b/>
-        </w:rPr>
-      </w:pPr>
-      <w:r>
-        <w:rPr>
-          <w:rFonts w:ascii="Times New Roman" w:hAnsi="Times New Roman" w:cs="Times New Roman"/>
-          <w:b/>
-        </w:rPr>
-        <w:t>Highlights</w:t>
-      </w:r>
-    </w:p>
-    <w:p>
-      <w:pPr>
-        <w:spacing w:after="0" w:line="240" w:lineRule="auto"/>
-        <w:rPr>
-          <w:rFonts w:ascii="Times New Roman" w:hAnsi="Times New Roman" w:cs="Times New Roman"/>
-          <w:b/>
-        </w:rPr>
-      </w:pPr>
-    </w:p>
-    <w:p>
-      <w:pPr>
-        <w:pStyle w:val="ListParagraph"/>
-        <w:numPr>
-          <w:ilvl w:val="0"/>
-          <w:numId w:val="7"/>
-        </w:numPr>
-        <w:spacing w:after="0" w:line="240" w:lineRule="auto"/>
-        <w:rPr>
-          <w:rFonts w:ascii="Times New Roman" w:hAnsi="Times New Roman" w:cs="Times New Roman"/>
-          <w:b/>
-        </w:rPr>
-      </w:pPr>
-      <w:r>
-        <w:rPr>
-          <w:rFonts w:ascii="Times New Roman" w:hAnsi="Times New Roman" w:cs="Times New Roman"/>
-          <w:b/>
-        </w:rPr>
-        <w:t xml:space="preserve">Utilize a Teensy 3.2-based interface to deliver </w:t>
-      </w:r>
-      <w:r>
-        <w:rPr>
-          <w:rFonts w:ascii="Times New Roman" w:hAnsi="Times New Roman" w:cs="Times New Roman"/>
-          <w:b/>
-        </w:rPr>
-        <w:t xml:space="preserve">precisely timed </w:t>
-      </w:r>
-      <w:r>
-        <w:rPr>
-          <w:rFonts w:ascii="Times New Roman" w:hAnsi="Times New Roman" w:cs="Times New Roman"/>
-          <w:b/>
-        </w:rPr>
-        <w:t xml:space="preserve">digital pulses to initiate frame capture </w:t>
-      </w:r>
-      <w:r>
-        <w:rPr>
-          <w:rFonts w:ascii="Times New Roman" w:hAnsi="Times New Roman" w:cs="Times New Roman"/>
-          <w:b/>
-        </w:rPr>
-        <w:t>using a</w:t>
-      </w:r>
-      <w:r>
-        <w:rPr>
-          <w:rFonts w:ascii="Times New Roman" w:hAnsi="Times New Roman" w:cs="Times New Roman"/>
-          <w:b/>
-        </w:rPr>
-        <w:t xml:space="preserve"> </w:t>
-      </w:r>
-      <w:r>
-        <w:rPr>
-          <w:rFonts w:ascii="Times New Roman" w:hAnsi="Times New Roman" w:cs="Times New Roman"/>
-          <w:b/>
-        </w:rPr>
-        <w:t>sCMOS camera</w:t>
-      </w:r>
-    </w:p>
-    <w:p>
-      <w:pPr>
-        <w:pStyle w:val="ListParagraph"/>
-        <w:numPr>
-          <w:ilvl w:val="0"/>
-          <w:numId w:val="7"/>
-        </w:numPr>
-        <w:spacing w:after="0" w:line="240" w:lineRule="auto"/>
-        <w:rPr>
-          <w:rFonts w:ascii="Times New Roman" w:hAnsi="Times New Roman" w:cs="Times New Roman"/>
-          <w:b/>
-        </w:rPr>
-      </w:pPr>
-      <w:r>
-        <w:rPr>
-          <w:rFonts w:ascii="Times New Roman" w:hAnsi="Times New Roman" w:cs="Times New Roman"/>
-          <w:b/>
-        </w:rPr>
-        <w:t xml:space="preserve">Demonstrate temporally precise behavioral data acquisition using </w:t>
-      </w:r>
-      <w:r>
-        <w:rPr>
-          <w:rFonts w:ascii="Times New Roman" w:hAnsi="Times New Roman" w:cs="Times New Roman"/>
-          <w:b/>
-        </w:rPr>
-        <w:t xml:space="preserve">a </w:t>
-      </w:r>
-      <w:r>
-        <w:rPr>
-          <w:rFonts w:ascii="Times New Roman" w:hAnsi="Times New Roman" w:cs="Times New Roman"/>
-          <w:b/>
-        </w:rPr>
-        <w:t xml:space="preserve">Teensy 3.2 interface </w:t>
-      </w:r>
-      <w:r>
-        <w:rPr>
-          <w:rFonts w:ascii="Times New Roman" w:hAnsi="Times New Roman" w:cs="Times New Roman"/>
-          <w:b/>
-        </w:rPr>
-        <w:t xml:space="preserve">combined with </w:t>
-      </w:r>
-      <w:r>
-        <w:rPr>
-          <w:rFonts w:ascii="Times New Roman" w:hAnsi="Times New Roman" w:cs="Times New Roman"/>
-          <w:b/>
-        </w:rPr>
-        <w:t xml:space="preserve"> </w:t>
-      </w:r>
-      <w:r>
-        <w:rPr>
-          <w:rFonts w:ascii="Times New Roman" w:hAnsi="Times New Roman" w:cs="Times New Roman"/>
-          <w:b/>
-        </w:rPr>
-        <w:t xml:space="preserve">concurrent sCMOS camera </w:t>
-      </w:r>
-      <w:r>
-        <w:rPr>
-          <w:rFonts w:ascii="Times New Roman" w:hAnsi="Times New Roman" w:cs="Times New Roman"/>
-          <w:b/>
-        </w:rPr>
-        <w:t>control</w:t>
-      </w:r>
-    </w:p>
-    <w:p>
-      <w:pPr>
-        <w:pStyle w:val="ListParagraph"/>
-        <w:numPr>
-          <w:ilvl w:val="0"/>
-          <w:numId w:val="7"/>
-        </w:numPr>
-        <w:spacing w:after="0" w:line="240" w:lineRule="auto"/>
-        <w:rPr>
-          <w:rFonts w:ascii="Times New Roman" w:hAnsi="Times New Roman" w:cs="Times New Roman"/>
-        </w:rPr>
-      </w:pPr>
-      <w:r>
-        <w:rPr>
-          <w:rFonts w:ascii="Times New Roman" w:hAnsi="Times New Roman" w:cs="Times New Roman"/>
-          <w:b/>
-        </w:rPr>
-        <w:t xml:space="preserve">Demonstrate </w:t>
-      </w:r>
-      <w:r>
-        <w:rPr>
-          <w:rFonts w:ascii="Times New Roman" w:hAnsi="Times New Roman" w:cs="Times New Roman"/>
-          <w:b/>
-        </w:rPr>
-        <w:t>experimental control of combined</w:t>
-      </w:r>
-      <w:r>
-        <w:rPr>
-          <w:rFonts w:ascii="Times New Roman" w:hAnsi="Times New Roman" w:cs="Times New Roman"/>
-          <w:b/>
-        </w:rPr>
-        <w:t xml:space="preserve"> a</w:t>
-      </w:r>
-      <w:r>
-        <w:rPr>
-          <w:rFonts w:ascii="Times New Roman" w:hAnsi="Times New Roman" w:cs="Times New Roman"/>
-          <w:b/>
-        </w:rPr>
-        <w:t xml:space="preserve">nalog </w:t>
-      </w:r>
-      <w:r>
-        <w:rPr>
-          <w:rFonts w:ascii="Times New Roman" w:hAnsi="Times New Roman" w:cs="Times New Roman"/>
-          <w:b/>
-        </w:rPr>
-        <w:t xml:space="preserve">(sound waveforms) </w:t>
-      </w:r>
-      <w:r>
-        <w:rPr>
-          <w:rFonts w:ascii="Times New Roman" w:hAnsi="Times New Roman" w:cs="Times New Roman"/>
-          <w:b/>
-        </w:rPr>
-        <w:t>and digital pulses delivered simultaneously with camera-</w:t>
-      </w:r>
-      <w:r>
-        <w:rPr>
-          <w:rFonts w:ascii="Times New Roman" w:hAnsi="Times New Roman" w:cs="Times New Roman"/>
-          <w:b/>
-        </w:rPr>
-        <w:t>control</w:t>
-      </w:r>
-    </w:p>
-    <w:p>
-      <w:pPr>
-        <w:pStyle w:val="ListParagraph"/>
-        <w:spacing w:after="0" w:line="240" w:lineRule="auto"/>
-        <w:rPr>
-          <w:rFonts w:ascii="Times New Roman" w:hAnsi="Times New Roman" w:cs="Times New Roman"/>
-        </w:rPr>
-      </w:pPr>
-    </w:p>
-    <w:p>
-      <w:pPr>
-        <w:rPr>
-          <w:rFonts w:ascii="Times New Roman" w:hAnsi="Times New Roman" w:cs="Times New Roman"/>
-          <w:b/>
-        </w:rPr>
-      </w:pPr>
-      <w:r>
-        <w:rPr>
-          <w:rFonts w:ascii="Times New Roman" w:hAnsi="Times New Roman" w:cs="Times New Roman"/>
-          <w:b/>
-        </w:rPr>
-        <w:br w:type="page"/>
-      </w:r>
-    </w:p>
-    <w:p>
-      <w:pPr>
-        <w:rPr>
-          <w:rFonts w:ascii="Times New Roman" w:hAnsi="Times New Roman" w:cs="Times New Roman"/>
-          <w:b/>
-        </w:rPr>
-      </w:pPr>
-      <w:r>
-        <w:rPr>
-          <w:rFonts w:ascii="Times New Roman" w:hAnsi="Times New Roman" w:cs="Times New Roman"/>
-          <w:b/>
-        </w:rPr>
-        <w:lastRenderedPageBreak/>
         <w:t>Abstract</w:t>
       </w:r>
     </w:p>
@@ -4004,7 +3336,7 @@
         </w:rPr>
         <w:t>upload code to the Teensy, we used PlatformIO (</w:t>
       </w:r>
-      <w:hyperlink r:id="rId9" w:history="1">
+      <w:hyperlink r:id="rId8" w:history="1">
         <w:r>
           <w:rPr>
             <w:rStyle w:val="Hyperlink"/>
@@ -4019,7 +3351,7 @@
         </w:rPr>
         <w:t>), an add-on to the widely-used Atom text editor (</w:t>
       </w:r>
-      <w:hyperlink r:id="rId10" w:history="1">
+      <w:hyperlink r:id="rId9" w:history="1">
         <w:r>
           <w:rPr>
             <w:rStyle w:val="Hyperlink"/>
@@ -4124,7 +3456,7 @@
         </w:rPr>
         <w:t xml:space="preserve">currently maintained at: </w:t>
       </w:r>
-      <w:hyperlink r:id="rId11" w:history="1">
+      <w:hyperlink r:id="rId10" w:history="1">
         <w:r>
           <w:rPr>
             <w:rStyle w:val="Hyperlink"/>
@@ -4327,7 +3659,7 @@
         </w:rPr>
         <w:t>(</w:t>
       </w:r>
-      <w:hyperlink r:id="rId12" w:history="1">
+      <w:hyperlink r:id="rId11" w:history="1">
         <w:r>
           <w:rPr>
             <w:rStyle w:val="Hyperlink"/>
@@ -4366,7 +3698,7 @@
         </w:rPr>
         <w:t>“</w:t>
       </w:r>
-      <w:hyperlink r:id="rId13" w:history="1">
+      <w:hyperlink r:id="rId12" w:history="1">
         <w:r>
           <w:rPr>
             <w:rStyle w:val="Hyperlink"/>
@@ -5321,7 +4653,7 @@
         </w:rPr>
         <w:t>ub (</w:t>
       </w:r>
-      <w:hyperlink r:id="rId14" w:history="1">
+      <w:hyperlink r:id="rId13" w:history="1">
         <w:r>
           <w:rPr>
             <w:rStyle w:val="Hyperlink"/>
@@ -7045,7 +6377,7 @@
         <w:tab/>
         <w:t>All code is located at GitHub (</w:t>
       </w:r>
-      <w:hyperlink r:id="rId15" w:history="1">
+      <w:hyperlink r:id="rId14" w:history="1">
         <w:r>
           <w:rPr>
             <w:rStyle w:val="Hyperlink"/>
@@ -10422,11 +9754,47 @@
         </w:rPr>
         <w:t>sine wave—</w:t>
       </w:r>
-      <w:r>
-        <w:rPr>
-          <w:rFonts w:ascii="Times New Roman" w:hAnsi="Times New Roman" w:cs="Times New Roman"/>
-        </w:rPr>
-        <w:t>which we utilized for its simplicity</w:t>
+      <w:del w:id="0" w:author="Romano Linux Desktop" w:date="2018-11-27T15:52:00Z">
+        <w:r>
+          <w:rPr>
+            <w:rFonts w:ascii="Times New Roman" w:hAnsi="Times New Roman" w:cs="Times New Roman"/>
+          </w:rPr>
+          <w:delText xml:space="preserve">which </w:delText>
+        </w:r>
+      </w:del>
+      <w:ins w:id="1" w:author="Romano Linux Desktop" w:date="2018-11-27T15:52:00Z">
+        <w:r>
+          <w:rPr>
+            <w:rFonts w:ascii="Times New Roman" w:hAnsi="Times New Roman" w:cs="Times New Roman"/>
+          </w:rPr>
+          <w:t>though</w:t>
+        </w:r>
+        <w:r>
+          <w:rPr>
+            <w:rFonts w:ascii="Times New Roman" w:hAnsi="Times New Roman" w:cs="Times New Roman"/>
+          </w:rPr>
+          <w:t xml:space="preserve"> </w:t>
+        </w:r>
+      </w:ins>
+      <w:r>
+        <w:rPr>
+          <w:rFonts w:ascii="Times New Roman" w:hAnsi="Times New Roman" w:cs="Times New Roman"/>
+        </w:rPr>
+        <w:t xml:space="preserve">we utilized </w:t>
+      </w:r>
+      <w:ins w:id="2" w:author="Romano Linux Desktop" w:date="2018-11-27T15:52:00Z">
+        <w:r>
+          <w:rPr>
+            <w:rFonts w:ascii="Times New Roman" w:hAnsi="Times New Roman" w:cs="Times New Roman"/>
+          </w:rPr>
+          <w:t xml:space="preserve">this method </w:t>
+        </w:r>
+      </w:ins>
+      <w:r>
+        <w:rPr>
+          <w:rFonts w:ascii="Times New Roman" w:hAnsi="Times New Roman" w:cs="Times New Roman"/>
+        </w:rPr>
+        <w:t>for its simplicity</w:t>
       </w:r>
       <w:r>
         <w:rPr>
@@ -11396,68 +10764,98 @@
         <w:rPr>
           <w:rFonts w:ascii="Times New Roman" w:hAnsi="Times New Roman" w:cs="Times New Roman"/>
         </w:rPr>
-        <w:t xml:space="preserve">. However, </w:t>
-      </w:r>
-      <w:r>
-        <w:rPr>
-          <w:rFonts w:ascii="Times New Roman" w:hAnsi="Times New Roman" w:cs="Times New Roman"/>
-        </w:rPr>
-        <w:t xml:space="preserve">altering the amplitude of a single sine wave </w:t>
-      </w:r>
-      <w:r>
-        <w:rPr>
-          <w:rFonts w:ascii="Times New Roman" w:hAnsi="Times New Roman" w:cs="Times New Roman"/>
-        </w:rPr>
-        <w:t xml:space="preserve">with </w:t>
-      </w:r>
-      <w:r>
-        <w:rPr>
-          <w:rFonts w:ascii="Times New Roman" w:hAnsi="Times New Roman" w:cs="Times New Roman"/>
-        </w:rPr>
-        <w:t>via the Audio</w:t>
-      </w:r>
-      <w:r>
-        <w:rPr>
-          <w:rFonts w:ascii="Times New Roman" w:hAnsi="Times New Roman" w:cs="Times New Roman"/>
-        </w:rPr>
-        <w:t xml:space="preserve"> library </w:t>
-      </w:r>
-      <w:r>
-        <w:rPr>
-          <w:rFonts w:ascii="Times New Roman" w:hAnsi="Times New Roman" w:cs="Times New Roman"/>
-        </w:rPr>
-        <w:t xml:space="preserve">simultaneously with </w:t>
-      </w:r>
-      <w:r>
-        <w:rPr>
-          <w:rFonts w:ascii="Times New Roman" w:hAnsi="Times New Roman" w:cs="Times New Roman"/>
-        </w:rPr>
-        <w:t xml:space="preserve">outputting a digital pulse for </w:t>
-      </w:r>
-      <w:r>
-        <w:rPr>
-          <w:rFonts w:ascii="Times New Roman" w:hAnsi="Times New Roman" w:cs="Times New Roman"/>
-        </w:rPr>
-        <w:t xml:space="preserve">image capture </w:t>
-      </w:r>
-      <w:r>
-        <w:rPr>
-          <w:rFonts w:ascii="Times New Roman" w:hAnsi="Times New Roman" w:cs="Times New Roman"/>
-        </w:rPr>
-        <w:t>is easy to implement, utilizing only a few lines of code within a single script.</w:t>
-      </w:r>
-      <w:r>
-        <w:rPr>
-          <w:rFonts w:ascii="Times New Roman" w:hAnsi="Times New Roman" w:cs="Times New Roman"/>
-        </w:rPr>
-        <w:t xml:space="preserve"> Also, our delay is comparable to sound onset delays reported using a </w:t>
+        <w:t xml:space="preserve">. </w:t>
+      </w:r>
+      <w:del w:id="3" w:author="Romano Linux Desktop" w:date="2018-11-27T15:54:00Z">
+        <w:r>
+          <w:rPr>
+            <w:rFonts w:ascii="Times New Roman" w:hAnsi="Times New Roman" w:cs="Times New Roman"/>
+          </w:rPr>
+          <w:delText xml:space="preserve">However, </w:delText>
+        </w:r>
+        <w:r>
+          <w:rPr>
+            <w:rFonts w:ascii="Times New Roman" w:hAnsi="Times New Roman" w:cs="Times New Roman"/>
+          </w:rPr>
+          <w:delText xml:space="preserve">altering the amplitude of a single sine wave </w:delText>
+        </w:r>
+        <w:r>
+          <w:rPr>
+            <w:rFonts w:ascii="Times New Roman" w:hAnsi="Times New Roman" w:cs="Times New Roman"/>
+          </w:rPr>
+          <w:delText xml:space="preserve">with </w:delText>
+        </w:r>
+        <w:r>
+          <w:rPr>
+            <w:rFonts w:ascii="Times New Roman" w:hAnsi="Times New Roman" w:cs="Times New Roman"/>
+          </w:rPr>
+          <w:delText>via the Audio</w:delText>
+        </w:r>
+        <w:r>
+          <w:rPr>
+            <w:rFonts w:ascii="Times New Roman" w:hAnsi="Times New Roman" w:cs="Times New Roman"/>
+          </w:rPr>
+          <w:delText xml:space="preserve"> library </w:delText>
+        </w:r>
+        <w:r>
+          <w:rPr>
+            <w:rFonts w:ascii="Times New Roman" w:hAnsi="Times New Roman" w:cs="Times New Roman"/>
+          </w:rPr>
+          <w:delText xml:space="preserve">simultaneously with </w:delText>
+        </w:r>
+        <w:r>
+          <w:rPr>
+            <w:rFonts w:ascii="Times New Roman" w:hAnsi="Times New Roman" w:cs="Times New Roman"/>
+          </w:rPr>
+          <w:delText xml:space="preserve">outputting a digital pulse for </w:delText>
+        </w:r>
+        <w:r>
+          <w:rPr>
+            <w:rFonts w:ascii="Times New Roman" w:hAnsi="Times New Roman" w:cs="Times New Roman"/>
+          </w:rPr>
+          <w:delText xml:space="preserve">image capture </w:delText>
+        </w:r>
+        <w:r>
+          <w:rPr>
+            <w:rFonts w:ascii="Times New Roman" w:hAnsi="Times New Roman" w:cs="Times New Roman"/>
+          </w:rPr>
+          <w:delText>is easy to implement, utilizing only a few lines of code within a single script.</w:delText>
+        </w:r>
+        <w:r>
+          <w:rPr>
+            <w:rFonts w:ascii="Times New Roman" w:hAnsi="Times New Roman" w:cs="Times New Roman"/>
+          </w:rPr>
+          <w:delText xml:space="preserve"> Also</w:delText>
+        </w:r>
+      </w:del>
+      <w:ins w:id="4" w:author="Romano Linux Desktop" w:date="2018-11-27T15:54:00Z">
+        <w:r>
+          <w:rPr>
+            <w:rFonts w:ascii="Times New Roman" w:hAnsi="Times New Roman" w:cs="Times New Roman"/>
+          </w:rPr>
+          <w:t>However</w:t>
+        </w:r>
+      </w:ins>
+      <w:r>
+        <w:rPr>
+          <w:rFonts w:ascii="Times New Roman" w:hAnsi="Times New Roman" w:cs="Times New Roman"/>
+        </w:rPr>
+        <w:t>,</w:t>
+      </w:r>
+      <w:bookmarkStart w:id="5" w:name="_GoBack"/>
+      <w:bookmarkEnd w:id="5"/>
+      <w:r>
+        <w:rPr>
+          <w:rFonts w:ascii="Times New Roman" w:hAnsi="Times New Roman" w:cs="Times New Roman"/>
+        </w:rPr>
+        <w:t xml:space="preserve"> our delay is comparable to sound onset delays reported </w:t>
       </w:r>
       <w:r>
         <w:rPr>
           <w:rFonts w:ascii="Times New Roman" w:hAnsi="Times New Roman" w:cs="Times New Roman"/>
         </w:rPr>
         <w:lastRenderedPageBreak/>
-        <w:t xml:space="preserve">different </w:t>
+        <w:t xml:space="preserve">using a different </w:t>
       </w:r>
       <w:r>
         <w:rPr>
@@ -12226,19 +11624,7 @@
         <w:rPr>
           <w:rFonts w:ascii="Times New Roman" w:hAnsi="Times New Roman" w:cs="Times New Roman"/>
         </w:rPr>
-        <w:t>and DGround (</w:t>
-      </w:r>
-      <w:r>
-        <w:rPr>
-          <w:rFonts w:ascii="Times New Roman" w:hAnsi="Times New Roman" w:cs="Times New Roman"/>
-        </w:rPr>
-        <w:t>analog and digital grounds</w:t>
-      </w:r>
-      <w:r>
-        <w:rPr>
-          <w:rFonts w:ascii="Times New Roman" w:hAnsi="Times New Roman" w:cs="Times New Roman"/>
-        </w:rPr>
-        <w:t>) on both ADNS-9800 sensors</w:t>
+        <w:t>and DGround (analog and digital grounds) on both ADNS-9800 sensors</w:t>
       </w:r>
       <w:r>
         <w:rPr>
@@ -12441,8 +11827,6 @@
         </w:rPr>
         <w:t>.</w:t>
       </w:r>
-      <w:bookmarkStart w:id="0" w:name="_GoBack"/>
-      <w:bookmarkEnd w:id="0"/>
     </w:p>
     <w:p>
       <w:pPr>
@@ -14597,7 +13981,7 @@
         </w:rPr>
         <w:t>, and users “Theremingenieur” and “PaulStoffregen” from the PJRC forums (</w:t>
       </w:r>
-      <w:hyperlink r:id="rId16" w:history="1">
+      <w:hyperlink r:id="rId15" w:history="1">
         <w:r>
           <w:rPr>
             <w:rStyle w:val="Hyperlink"/>
@@ -14616,13 +14000,7 @@
         <w:rPr>
           <w:rFonts w:ascii="Times New Roman" w:hAnsi="Times New Roman" w:cs="Times New Roman"/>
         </w:rPr>
-        <w:t>t</w:t>
-      </w:r>
-      <w:r>
-        <w:rPr>
-          <w:rFonts w:ascii="Times New Roman" w:hAnsi="Times New Roman" w:cs="Times New Roman"/>
-        </w:rPr>
-        <w:t>race eye blink conditioning</w:t>
+        <w:t>trace eye blink conditioning</w:t>
       </w:r>
       <w:r>
         <w:rPr>
@@ -14653,6 +14031,23 @@
           <w:b/>
         </w:rPr>
       </w:pPr>
+      <w:commentRangeStart w:id="6"/>
+      <w:ins w:id="7" w:author="Romano Linux Desktop" w:date="2018-11-27T15:53:00Z">
+        <w:r>
+          <w:rPr>
+            <w:rFonts w:ascii="Times New Roman" w:hAnsi="Times New Roman" w:cs="Times New Roman"/>
+            <w:b/>
+          </w:rPr>
+          <w:t>TODO</w:t>
+        </w:r>
+        <w:commentRangeEnd w:id="6"/>
+        <w:r>
+          <w:rPr>
+            <w:rStyle w:val="CommentReference"/>
+          </w:rPr>
+          <w:commentReference w:id="6"/>
+        </w:r>
+      </w:ins>
     </w:p>
     <w:sdt>
       <w:sdtPr>
@@ -15247,6 +14642,7 @@
       </w:pPr>
     </w:p>
     <w:sectPr>
+      <w:headerReference w:type="default" r:id="rId18"/>
       <w:pgSz w:w="12240" w:h="15840"/>
       <w:pgMar w:top="1440" w:right="1440" w:bottom="1440" w:left="1440" w:header="720" w:footer="720" w:gutter="0"/>
       <w:cols w:space="720"/>
@@ -15254,6 +14650,33 @@
     </w:sectPr>
   </w:body>
 </w:document>
+</file>
+
+<file path=word/comments.xml><?xml version="1.0" encoding="utf-8"?>
+<w:comments xmlns:wpc="http://schemas.microsoft.com/office/word/2010/wordprocessingCanvas" xmlns:mc="http://schemas.openxmlformats.org/markup-compatibility/2006" xmlns:o="urn:schemas-microsoft-com:office:office" xmlns:r="http://schemas.openxmlformats.org/officeDocument/2006/relationships" xmlns:m="http://schemas.openxmlformats.org/officeDocument/2006/math" xmlns:v="urn:schemas-microsoft-com:vml" xmlns:wp14="http://schemas.microsoft.com/office/word/2010/wordprocessingDrawing" xmlns:wp="http://schemas.openxmlformats.org/drawingml/2006/wordprocessingDrawing" xmlns:w10="urn:schemas-microsoft-com:office:word" xmlns:w="http://schemas.openxmlformats.org/wordprocessingml/2006/main" xmlns:w14="http://schemas.microsoft.com/office/word/2010/wordml" xmlns:w15="http://schemas.microsoft.com/office/word/2012/wordml" xmlns:wpg="http://schemas.microsoft.com/office/word/2010/wordprocessingGroup" xmlns:wpi="http://schemas.microsoft.com/office/word/2010/wordprocessingInk" xmlns:wne="http://schemas.microsoft.com/office/word/2006/wordml" xmlns:wps="http://schemas.microsoft.com/office/word/2010/wordprocessingShape" mc:Ignorable="w14 w15 wp14">
+  <w:comment w:id="6" w:author="Romano Linux Desktop" w:date="2018-11-27T15:53:00Z" w:initials="c">
+    <w:p>
+      <w:pPr>
+        <w:pStyle w:val="CommentText"/>
+      </w:pPr>
+      <w:r>
+        <w:rPr>
+          <w:rStyle w:val="CommentReference"/>
+        </w:rPr>
+        <w:annotationRef/>
+      </w:r>
+      <w:r>
+        <w:t>Add funding sources!</w:t>
+      </w:r>
+    </w:p>
+  </w:comment>
+</w:comments>
+</file>
+
+<file path=word/commentsExtended.xml><?xml version="1.0" encoding="utf-8"?>
+<w15:commentsEx xmlns:wpc="http://schemas.microsoft.com/office/word/2010/wordprocessingCanvas" xmlns:mc="http://schemas.openxmlformats.org/markup-compatibility/2006" xmlns:o="urn:schemas-microsoft-com:office:office" xmlns:r="http://schemas.openxmlformats.org/officeDocument/2006/relationships" xmlns:m="http://schemas.openxmlformats.org/officeDocument/2006/math" xmlns:v="urn:schemas-microsoft-com:vml" xmlns:wp14="http://schemas.microsoft.com/office/word/2010/wordprocessingDrawing" xmlns:wp="http://schemas.openxmlformats.org/drawingml/2006/wordprocessingDrawing" xmlns:w10="urn:schemas-microsoft-com:office:word" xmlns:w="http://schemas.openxmlformats.org/wordprocessingml/2006/main" xmlns:w14="http://schemas.microsoft.com/office/word/2010/wordml" xmlns:w15="http://schemas.microsoft.com/office/word/2012/wordml" xmlns:wpg="http://schemas.microsoft.com/office/word/2010/wordprocessingGroup" xmlns:wpi="http://schemas.microsoft.com/office/word/2010/wordprocessingInk" xmlns:wne="http://schemas.microsoft.com/office/word/2006/wordml" xmlns:wps="http://schemas.microsoft.com/office/word/2010/wordprocessingShape" mc:Ignorable="w14 w15 wp14">
+  <w15:commentEx w15:paraId="0BC197FF" w15:done="0"/>
+</w15:commentsEx>
 </file>
 
 <file path=word/endnotes.xml><?xml version="1.0" encoding="utf-8"?>
@@ -15304,6 +14727,58 @@
     </w:p>
   </w:footnote>
 </w:footnotes>
+</file>
+
+<file path=word/header1.xml><?xml version="1.0" encoding="utf-8"?>
+<w:hdr xmlns:wpc="http://schemas.microsoft.com/office/word/2010/wordprocessingCanvas" xmlns:mc="http://schemas.openxmlformats.org/markup-compatibility/2006" xmlns:o="urn:schemas-microsoft-com:office:office" xmlns:r="http://schemas.openxmlformats.org/officeDocument/2006/relationships" xmlns:m="http://schemas.openxmlformats.org/officeDocument/2006/math" xmlns:v="urn:schemas-microsoft-com:vml" xmlns:wp14="http://schemas.microsoft.com/office/word/2010/wordprocessingDrawing" xmlns:wp="http://schemas.openxmlformats.org/drawingml/2006/wordprocessingDrawing" xmlns:w10="urn:schemas-microsoft-com:office:word" xmlns:w="http://schemas.openxmlformats.org/wordprocessingml/2006/main" xmlns:w14="http://schemas.microsoft.com/office/word/2010/wordml" xmlns:w15="http://schemas.microsoft.com/office/word/2012/wordml" xmlns:wpg="http://schemas.microsoft.com/office/word/2010/wordprocessingGroup" xmlns:wpi="http://schemas.microsoft.com/office/word/2010/wordprocessingInk" xmlns:wne="http://schemas.microsoft.com/office/word/2006/wordml" xmlns:wps="http://schemas.microsoft.com/office/word/2010/wordprocessingShape" mc:Ignorable="w14 w15 wp14">
+  <w:sdt>
+    <w:sdtPr>
+      <w:id w:val="-2085827343"/>
+      <w:docPartObj>
+        <w:docPartGallery w:val="Page Numbers (Top of Page)"/>
+        <w:docPartUnique/>
+      </w:docPartObj>
+    </w:sdtPr>
+    <w:sdtEndPr>
+      <w:rPr>
+        <w:noProof/>
+      </w:rPr>
+    </w:sdtEndPr>
+    <w:sdtContent>
+      <w:p>
+        <w:pPr>
+          <w:pStyle w:val="Header"/>
+        </w:pPr>
+        <w:r>
+          <w:fldChar w:fldCharType="begin"/>
+        </w:r>
+        <w:r>
+          <w:instrText xml:space="preserve"> PAGE   \* MERGEFORMAT </w:instrText>
+        </w:r>
+        <w:r>
+          <w:fldChar w:fldCharType="separate"/>
+        </w:r>
+        <w:r>
+          <w:rPr>
+            <w:noProof/>
+          </w:rPr>
+          <w:t>4</w:t>
+        </w:r>
+        <w:r>
+          <w:rPr>
+            <w:noProof/>
+          </w:rPr>
+          <w:fldChar w:fldCharType="end"/>
+        </w:r>
+      </w:p>
+    </w:sdtContent>
+  </w:sdt>
+  <w:p>
+    <w:pPr>
+      <w:pStyle w:val="Header"/>
+    </w:pPr>
+  </w:p>
+</w:hdr>
 </file>
 
 <file path=word/numbering.xml><?xml version="1.0" encoding="utf-8"?>
@@ -16049,6 +15524,14 @@
     <w:abstractNumId w:val="4"/>
   </w:num>
 </w:numbering>
+</file>
+
+<file path=word/people.xml><?xml version="1.0" encoding="utf-8"?>
+<w15:people xmlns:wpc="http://schemas.microsoft.com/office/word/2010/wordprocessingCanvas" xmlns:mc="http://schemas.openxmlformats.org/markup-compatibility/2006" xmlns:o="urn:schemas-microsoft-com:office:office" xmlns:r="http://schemas.openxmlformats.org/officeDocument/2006/relationships" xmlns:m="http://schemas.openxmlformats.org/officeDocument/2006/math" xmlns:v="urn:schemas-microsoft-com:vml" xmlns:wp14="http://schemas.microsoft.com/office/word/2010/wordprocessingDrawing" xmlns:wp="http://schemas.openxmlformats.org/drawingml/2006/wordprocessingDrawing" xmlns:w10="urn:schemas-microsoft-com:office:word" xmlns:w="http://schemas.openxmlformats.org/wordprocessingml/2006/main" xmlns:w14="http://schemas.microsoft.com/office/word/2010/wordml" xmlns:w15="http://schemas.microsoft.com/office/word/2012/wordml" xmlns:wpg="http://schemas.microsoft.com/office/word/2010/wordprocessingGroup" xmlns:wpi="http://schemas.microsoft.com/office/word/2010/wordprocessingInk" xmlns:wne="http://schemas.microsoft.com/office/word/2006/wordml" xmlns:wps="http://schemas.microsoft.com/office/word/2010/wordprocessingShape" mc:Ignorable="w14 w15 wp14">
+  <w15:person w15:author="Romano Linux Desktop">
+    <w15:presenceInfo w15:providerId="None" w15:userId="Romano Linux Desktop"/>
+  </w15:person>
+</w15:people>
 </file>
 
 <file path=word/styles.xml><?xml version="1.0" encoding="utf-8"?>
@@ -17826,7 +17309,7 @@
 </file>
 
 <file path=customXml/itemProps1.xml><?xml version="1.0" encoding="utf-8"?>
-<ds:datastoreItem xmlns:ds="http://schemas.openxmlformats.org/officeDocument/2006/customXml" ds:itemID="{FA4DBB68-AECA-41E3-8181-F27235095F57}">
+<ds:datastoreItem xmlns:ds="http://schemas.openxmlformats.org/officeDocument/2006/customXml" ds:itemID="{CA5FE4EB-74BE-42C6-B2B4-F75D035219C4}">
   <ds:schemaRefs>
     <ds:schemaRef ds:uri="http://schemas.openxmlformats.org/officeDocument/2006/bibliography"/>
   </ds:schemaRefs>

</xml_diff>